<commit_message>
updates to document and added README.md
</commit_message>
<xml_diff>
--- a/src/BrickLink.Scraper/Docs/Design Document.docx
+++ b/src/BrickLink.Scraper/Docs/Design Document.docx
@@ -6,7 +6,7 @@
       <w:pPr>
         <w:pStyle w:val="Heading1"/>
       </w:pPr>
-      <w:bookmarkStart w:id="0" w:name="_Toc97818911"/>
+      <w:bookmarkStart w:id="0" w:name="_Toc97820694"/>
       <w:r>
         <w:t>Design Document for BrickLink Scraper</w:t>
       </w:r>
@@ -15,6 +15,12 @@
     <w:p/>
     <w:sdt>
       <w:sdtPr>
+        <w:rPr>
+          <w:rFonts w:asciiTheme="minorHAnsi" w:eastAsiaTheme="minorHAnsi" w:hAnsiTheme="minorHAnsi" w:cstheme="minorBidi"/>
+          <w:color w:val="auto"/>
+          <w:sz w:val="22"/>
+          <w:szCs w:val="22"/>
+        </w:rPr>
         <w:id w:val="749310319"/>
         <w:docPartObj>
           <w:docPartGallery w:val="Table of Contents"/>
@@ -23,13 +29,9 @@
       </w:sdtPr>
       <w:sdtEndPr>
         <w:rPr>
-          <w:rFonts w:asciiTheme="minorHAnsi" w:eastAsiaTheme="minorHAnsi" w:hAnsiTheme="minorHAnsi" w:cstheme="minorBidi"/>
           <w:b/>
           <w:bCs/>
           <w:noProof/>
-          <w:color w:val="auto"/>
-          <w:sz w:val="22"/>
-          <w:szCs w:val="22"/>
         </w:rPr>
       </w:sdtEndPr>
       <w:sdtContent>
@@ -61,7 +63,7 @@
           <w:r>
             <w:fldChar w:fldCharType="separate"/>
           </w:r>
-          <w:hyperlink w:anchor="_Toc97818911" w:history="1">
+          <w:hyperlink w:anchor="_Toc97820694" w:history="1">
             <w:r>
               <w:rPr>
                 <w:rStyle w:val="Hyperlink"/>
@@ -88,7 +90,7 @@
                 <w:noProof/>
                 <w:webHidden/>
               </w:rPr>
-              <w:instrText xml:space="preserve"> PAGEREF _Toc97818911 \h </w:instrText>
+              <w:instrText xml:space="preserve"> PAGEREF _Toc97820694 \h </w:instrText>
             </w:r>
             <w:r>
               <w:rPr>
@@ -131,7 +133,7 @@
               <w:noProof/>
             </w:rPr>
           </w:pPr>
-          <w:hyperlink w:anchor="_Toc97818912" w:history="1">
+          <w:hyperlink w:anchor="_Toc97820695" w:history="1">
             <w:r>
               <w:rPr>
                 <w:rStyle w:val="Hyperlink"/>
@@ -172,7 +174,7 @@
                 <w:noProof/>
                 <w:webHidden/>
               </w:rPr>
-              <w:instrText xml:space="preserve"> PAGEREF _Toc97818912 \h </w:instrText>
+              <w:instrText xml:space="preserve"> PAGEREF _Toc97820695 \h </w:instrText>
             </w:r>
             <w:r>
               <w:rPr>
@@ -215,7 +217,7 @@
               <w:noProof/>
             </w:rPr>
           </w:pPr>
-          <w:hyperlink w:anchor="_Toc97818913" w:history="1">
+          <w:hyperlink w:anchor="_Toc97820696" w:history="1">
             <w:r>
               <w:rPr>
                 <w:rStyle w:val="Hyperlink"/>
@@ -256,7 +258,7 @@
                 <w:noProof/>
                 <w:webHidden/>
               </w:rPr>
-              <w:instrText xml:space="preserve"> PAGEREF _Toc97818913 \h </w:instrText>
+              <w:instrText xml:space="preserve"> PAGEREF _Toc97820696 \h </w:instrText>
             </w:r>
             <w:r>
               <w:rPr>
@@ -299,7 +301,7 @@
               <w:noProof/>
             </w:rPr>
           </w:pPr>
-          <w:hyperlink w:anchor="_Toc97818914" w:history="1">
+          <w:hyperlink w:anchor="_Toc97820697" w:history="1">
             <w:r>
               <w:rPr>
                 <w:rStyle w:val="Hyperlink"/>
@@ -340,7 +342,7 @@
                 <w:noProof/>
                 <w:webHidden/>
               </w:rPr>
-              <w:instrText xml:space="preserve"> PAGEREF _Toc97818914 \h </w:instrText>
+              <w:instrText xml:space="preserve"> PAGEREF _Toc97820697 \h </w:instrText>
             </w:r>
             <w:r>
               <w:rPr>
@@ -383,7 +385,7 @@
               <w:noProof/>
             </w:rPr>
           </w:pPr>
-          <w:hyperlink w:anchor="_Toc97818915" w:history="1">
+          <w:hyperlink w:anchor="_Toc97820698" w:history="1">
             <w:r>
               <w:rPr>
                 <w:rStyle w:val="Hyperlink"/>
@@ -424,7 +426,7 @@
                 <w:noProof/>
                 <w:webHidden/>
               </w:rPr>
-              <w:instrText xml:space="preserve"> PAGEREF _Toc97818915 \h </w:instrText>
+              <w:instrText xml:space="preserve"> PAGEREF _Toc97820698 \h </w:instrText>
             </w:r>
             <w:r>
               <w:rPr>
@@ -467,7 +469,7 @@
               <w:noProof/>
             </w:rPr>
           </w:pPr>
-          <w:hyperlink w:anchor="_Toc97818916" w:history="1">
+          <w:hyperlink w:anchor="_Toc97820699" w:history="1">
             <w:r>
               <w:rPr>
                 <w:rStyle w:val="Hyperlink"/>
@@ -508,7 +510,7 @@
                 <w:noProof/>
                 <w:webHidden/>
               </w:rPr>
-              <w:instrText xml:space="preserve"> PAGEREF _Toc97818916 \h </w:instrText>
+              <w:instrText xml:space="preserve"> PAGEREF _Toc97820699 \h </w:instrText>
             </w:r>
             <w:r>
               <w:rPr>
@@ -551,7 +553,7 @@
               <w:noProof/>
             </w:rPr>
           </w:pPr>
-          <w:hyperlink w:anchor="_Toc97818917" w:history="1">
+          <w:hyperlink w:anchor="_Toc97820700" w:history="1">
             <w:r>
               <w:rPr>
                 <w:rStyle w:val="Hyperlink"/>
@@ -592,7 +594,7 @@
                 <w:noProof/>
                 <w:webHidden/>
               </w:rPr>
-              <w:instrText xml:space="preserve"> PAGEREF _Toc97818917 \h </w:instrText>
+              <w:instrText xml:space="preserve"> PAGEREF _Toc97820700 \h </w:instrText>
             </w:r>
             <w:r>
               <w:rPr>
@@ -635,7 +637,7 @@
               <w:noProof/>
             </w:rPr>
           </w:pPr>
-          <w:hyperlink w:anchor="_Toc97818918" w:history="1">
+          <w:hyperlink w:anchor="_Toc97820701" w:history="1">
             <w:r>
               <w:rPr>
                 <w:rStyle w:val="Hyperlink"/>
@@ -676,7 +678,7 @@
                 <w:noProof/>
                 <w:webHidden/>
               </w:rPr>
-              <w:instrText xml:space="preserve"> PAGEREF _Toc97818918 \h </w:instrText>
+              <w:instrText xml:space="preserve"> PAGEREF _Toc97820701 \h </w:instrText>
             </w:r>
             <w:r>
               <w:rPr>
@@ -719,7 +721,7 @@
               <w:noProof/>
             </w:rPr>
           </w:pPr>
-          <w:hyperlink w:anchor="_Toc97818919" w:history="1">
+          <w:hyperlink w:anchor="_Toc97820702" w:history="1">
             <w:r>
               <w:rPr>
                 <w:rStyle w:val="Hyperlink"/>
@@ -760,7 +762,7 @@
                 <w:noProof/>
                 <w:webHidden/>
               </w:rPr>
-              <w:instrText xml:space="preserve"> PAGEREF _Toc97818919 \h </w:instrText>
+              <w:instrText xml:space="preserve"> PAGEREF _Toc97820702 \h </w:instrText>
             </w:r>
             <w:r>
               <w:rPr>
@@ -803,7 +805,7 @@
               <w:noProof/>
             </w:rPr>
           </w:pPr>
-          <w:hyperlink w:anchor="_Toc97818920" w:history="1">
+          <w:hyperlink w:anchor="_Toc97820703" w:history="1">
             <w:r>
               <w:rPr>
                 <w:rStyle w:val="Hyperlink"/>
@@ -844,7 +846,91 @@
                 <w:noProof/>
                 <w:webHidden/>
               </w:rPr>
-              <w:instrText xml:space="preserve"> PAGEREF _Toc97818920 \h </w:instrText>
+              <w:instrText xml:space="preserve"> PAGEREF _Toc97820703 \h </w:instrText>
+            </w:r>
+            <w:r>
+              <w:rPr>
+                <w:noProof/>
+                <w:webHidden/>
+              </w:rPr>
+            </w:r>
+            <w:r>
+              <w:rPr>
+                <w:noProof/>
+                <w:webHidden/>
+              </w:rPr>
+              <w:fldChar w:fldCharType="separate"/>
+            </w:r>
+            <w:r>
+              <w:rPr>
+                <w:noProof/>
+                <w:webHidden/>
+              </w:rPr>
+              <w:t>7</w:t>
+            </w:r>
+            <w:r>
+              <w:rPr>
+                <w:noProof/>
+                <w:webHidden/>
+              </w:rPr>
+              <w:fldChar w:fldCharType="end"/>
+            </w:r>
+          </w:hyperlink>
+        </w:p>
+        <w:p>
+          <w:pPr>
+            <w:pStyle w:val="TOC3"/>
+            <w:tabs>
+              <w:tab w:val="left" w:pos="1100"/>
+              <w:tab w:val="right" w:leader="dot" w:pos="9350"/>
+            </w:tabs>
+            <w:rPr>
+              <w:rFonts w:eastAsiaTheme="minorEastAsia"/>
+              <w:noProof/>
+            </w:rPr>
+          </w:pPr>
+          <w:hyperlink w:anchor="_Toc97820704" w:history="1">
+            <w:r>
+              <w:rPr>
+                <w:rStyle w:val="Hyperlink"/>
+                <w:noProof/>
+              </w:rPr>
+              <w:t>4.6</w:t>
+            </w:r>
+            <w:r>
+              <w:rPr>
+                <w:rFonts w:eastAsiaTheme="minorEastAsia"/>
+                <w:noProof/>
+              </w:rPr>
+              <w:tab/>
+            </w:r>
+            <w:r>
+              <w:rPr>
+                <w:rStyle w:val="Hyperlink"/>
+                <w:noProof/>
+              </w:rPr>
+              <w:t>Outputs</w:t>
+            </w:r>
+            <w:r>
+              <w:rPr>
+                <w:noProof/>
+                <w:webHidden/>
+              </w:rPr>
+              <w:tab/>
+            </w:r>
+            <w:r>
+              <w:rPr>
+                <w:noProof/>
+                <w:webHidden/>
+              </w:rPr>
+              <w:fldChar w:fldCharType="begin"/>
+            </w:r>
+            <w:r>
+              <w:rPr>
+                <w:noProof/>
+                <w:webHidden/>
+              </w:rPr>
+              <w:instrText xml:space="preserve"> PAGEREF _Toc97820704 \h </w:instrText>
             </w:r>
             <w:r>
               <w:rPr>
@@ -887,7 +973,6 @@
         </w:p>
       </w:sdtContent>
     </w:sdt>
-    <w:p/>
     <w:p>
       <w:pPr>
         <w:pStyle w:val="Heading2"/>
@@ -896,7 +981,7 @@
           <w:numId w:val="1"/>
         </w:numPr>
       </w:pPr>
-      <w:bookmarkStart w:id="1" w:name="_Toc97818912"/>
+      <w:bookmarkStart w:id="1" w:name="_Toc97820695"/>
       <w:r>
         <w:t>Overview</w:t>
       </w:r>
@@ -927,7 +1012,7 @@
           <w:numId w:val="1"/>
         </w:numPr>
       </w:pPr>
-      <w:bookmarkStart w:id="2" w:name="_Toc97818913"/>
+      <w:bookmarkStart w:id="2" w:name="_Toc97820696"/>
       <w:r>
         <w:t>Prerequisites</w:t>
       </w:r>
@@ -1041,7 +1126,7 @@
           <w:numId w:val="1"/>
         </w:numPr>
       </w:pPr>
-      <w:bookmarkStart w:id="3" w:name="_Toc97818914"/>
+      <w:bookmarkStart w:id="3" w:name="_Toc97820697"/>
       <w:r>
         <w:t>Release Notes</w:t>
       </w:r>
@@ -1163,7 +1248,7 @@
           <w:numId w:val="1"/>
         </w:numPr>
       </w:pPr>
-      <w:bookmarkStart w:id="4" w:name="_Toc97818915"/>
+      <w:bookmarkStart w:id="4" w:name="_Toc97820698"/>
       <w:r>
         <w:lastRenderedPageBreak/>
         <w:t>Architecture</w:t>
@@ -1235,7 +1320,7 @@
           <w:numId w:val="1"/>
         </w:numPr>
       </w:pPr>
-      <w:bookmarkStart w:id="5" w:name="_Toc97818916"/>
+      <w:bookmarkStart w:id="5" w:name="_Toc97820699"/>
       <w:r>
         <w:t>Inputs</w:t>
       </w:r>
@@ -1822,13 +1907,7 @@
           </w:tcPr>
           <w:p>
             <w:r>
-              <w:t xml:space="preserve">The name of the </w:t>
-            </w:r>
-            <w:r>
-              <w:t>ignored</w:t>
-            </w:r>
-            <w:r>
-              <w:t xml:space="preserve"> seller.  Must match the name of the seller on the webpage and be in UTF-8.</w:t>
+              <w:t>The name of the ignored seller.  Must match the name of the seller on the webpage and be in UTF-8.</w:t>
             </w:r>
           </w:p>
         </w:tc>
@@ -1942,13 +2021,7 @@
           </w:tcPr>
           <w:p>
             <w:r>
-              <w:t xml:space="preserve">The influence </w:t>
-            </w:r>
-            <w:r>
-              <w:t>quantity</w:t>
-            </w:r>
-            <w:r>
-              <w:t xml:space="preserve"> has on determining seller success.</w:t>
+              <w:t>The influence quantity has on determining seller success.</w:t>
             </w:r>
           </w:p>
         </w:tc>
@@ -1983,13 +2056,7 @@
           </w:tcPr>
           <w:p>
             <w:r>
-              <w:t xml:space="preserve">The influence </w:t>
-            </w:r>
-            <w:r>
-              <w:t>rarity</w:t>
-            </w:r>
-            <w:r>
-              <w:t xml:space="preserve"> has on determining seller success.</w:t>
+              <w:t>The influence rarity has on determining seller success.</w:t>
             </w:r>
           </w:p>
         </w:tc>
@@ -2491,7 +2558,7 @@
           <w:numId w:val="1"/>
         </w:numPr>
       </w:pPr>
-      <w:bookmarkStart w:id="6" w:name="_Toc97818917"/>
+      <w:bookmarkStart w:id="6" w:name="_Toc97820700"/>
       <w:r>
         <w:lastRenderedPageBreak/>
         <w:t>Cache</w:t>
@@ -2567,7 +2634,7 @@
           <w:numId w:val="1"/>
         </w:numPr>
       </w:pPr>
-      <w:bookmarkStart w:id="7" w:name="_Toc97818918"/>
+      <w:bookmarkStart w:id="7" w:name="_Toc97820701"/>
       <w:r>
         <w:t>Outputs</w:t>
       </w:r>
@@ -2597,7 +2664,7 @@
           <w:numId w:val="1"/>
         </w:numPr>
       </w:pPr>
-      <w:bookmarkStart w:id="8" w:name="_Toc97818919"/>
+      <w:bookmarkStart w:id="8" w:name="_Toc97820702"/>
       <w:r>
         <w:t>Application</w:t>
       </w:r>
@@ -3105,7 +3172,7 @@
           <w:numId w:val="1"/>
         </w:numPr>
       </w:pPr>
-      <w:bookmarkStart w:id="9" w:name="_Toc97818920"/>
+      <w:bookmarkStart w:id="9" w:name="_Toc97820703"/>
       <w:r>
         <w:t>Data</w:t>
       </w:r>
@@ -3115,6 +3182,27 @@
     <w:p>
       <w:r>
         <w:t xml:space="preserve">Data is handled in the application using a singleton model.  It is populated with data received from the input inventory file, which includes the part id, color id, and quantity needed.  The remaining values, product found, part descriptions, the qualified sellers per part and their parts quantity and price are all gathered from the HTML scraper. </w:t>
+      </w:r>
+    </w:p>
+    <w:p/>
+    <w:p>
+      <w:pPr>
+        <w:pStyle w:val="Heading3"/>
+        <w:numPr>
+          <w:ilvl w:val="1"/>
+          <w:numId w:val="1"/>
+        </w:numPr>
+      </w:pPr>
+      <w:bookmarkStart w:id="10" w:name="_Toc97820704"/>
+      <w:r>
+        <w:t>Outputs</w:t>
+      </w:r>
+      <w:bookmarkEnd w:id="10"/>
+    </w:p>
+    <w:p/>
+    <w:p>
+      <w:r>
+        <w:t>The only output from the system is a file titled Results.csv containing the table data with a comma delimiter.  File should be closed between runs or renamed before opened.  The service will return an error if it cannot save file data because it's being used by another process.</w:t>
       </w:r>
     </w:p>
     <w:sectPr>

</xml_diff>

<commit_message>
Add logger. Configure headless browser.
</commit_message>
<xml_diff>
--- a/src/BrickLink.Scraper/Docs/Design Document.docx
+++ b/src/BrickLink.Scraper/Docs/Design Document.docx
@@ -1735,7 +1735,7 @@
           </w:tcPr>
           <w:p>
             <w:r>
-              <w:t>PreferredSellers[]</w:t>
+              <w:t>HeadlessBrowser</w:t>
             </w:r>
           </w:p>
         </w:tc>
@@ -1748,7 +1748,7 @@
               <w:jc w:val="center"/>
             </w:pPr>
             <w:r>
-              <w:t>-</w:t>
+              <w:t>true</w:t>
             </w:r>
           </w:p>
         </w:tc>
@@ -1758,7 +1758,7 @@
           </w:tcPr>
           <w:p>
             <w:r>
-              <w:t>An array of preferred seller.  These will be filtered to the top of the sellers list.</w:t>
+              <w:t>Determines if the ChromeDriver will run in headless mode.</w:t>
             </w:r>
           </w:p>
         </w:tc>
@@ -1770,13 +1770,7 @@
           </w:tcPr>
           <w:p>
             <w:r>
-              <w:sym w:font="Wingdings" w:char="F0E0"/>
-            </w:r>
-            <w:r>
-              <w:t xml:space="preserve"> </w:t>
-            </w:r>
-            <w:r>
-              <w:t>Seller</w:t>
+              <w:t>PreferredSellers[]</w:t>
             </w:r>
           </w:p>
         </w:tc>
@@ -1789,7 +1783,7 @@
               <w:jc w:val="center"/>
             </w:pPr>
             <w:r>
-              <w:t>Empty</w:t>
+              <w:t>-</w:t>
             </w:r>
           </w:p>
         </w:tc>
@@ -1799,7 +1793,7 @@
           </w:tcPr>
           <w:p>
             <w:r>
-              <w:t>The name of the preferred seller.  Must match the name of the seller on the webpage and be in UTF-8.</w:t>
+              <w:t>An array of preferred seller.  These will be filtered to the top of the sellers list.</w:t>
             </w:r>
           </w:p>
         </w:tc>
@@ -1811,7 +1805,13 @@
           </w:tcPr>
           <w:p>
             <w:r>
-              <w:t>IgnoredSellers[]</w:t>
+              <w:sym w:font="Wingdings" w:char="F0E0"/>
+            </w:r>
+            <w:r>
+              <w:t xml:space="preserve"> </w:t>
+            </w:r>
+            <w:r>
+              <w:t>Seller</w:t>
             </w:r>
           </w:p>
         </w:tc>
@@ -1824,7 +1824,7 @@
               <w:jc w:val="center"/>
             </w:pPr>
             <w:r>
-              <w:t>-</w:t>
+              <w:t>Empty</w:t>
             </w:r>
           </w:p>
         </w:tc>
@@ -1834,7 +1834,7 @@
           </w:tcPr>
           <w:p>
             <w:r>
-              <w:t>An array of ignored sellers.  The will not be included in the sellers list.</w:t>
+              <w:t>The name of the preferred seller.  Must match the name of the seller on the webpage and be in UTF-8.</w:t>
             </w:r>
           </w:p>
         </w:tc>
@@ -1846,13 +1846,7 @@
           </w:tcPr>
           <w:p>
             <w:r>
-              <w:sym w:font="Wingdings" w:char="F0E0"/>
-            </w:r>
-            <w:r>
-              <w:t xml:space="preserve"> </w:t>
-            </w:r>
-            <w:r>
-              <w:t>Seller</w:t>
+              <w:t>IgnoredSellers[]</w:t>
             </w:r>
           </w:p>
         </w:tc>
@@ -1865,7 +1859,7 @@
               <w:jc w:val="center"/>
             </w:pPr>
             <w:r>
-              <w:t>Empty</w:t>
+              <w:t>-</w:t>
             </w:r>
           </w:p>
         </w:tc>
@@ -1875,7 +1869,7 @@
           </w:tcPr>
           <w:p>
             <w:r>
-              <w:t>The name of the ignored seller.  Must match the name of the seller on the webpage and be in UTF-8.</w:t>
+              <w:t>An array of ignored sellers.  The will not be included in the sellers list.</w:t>
             </w:r>
           </w:p>
         </w:tc>
@@ -1887,7 +1881,13 @@
           </w:tcPr>
           <w:p>
             <w:r>
-              <w:t>SellerWeights</w:t>
+              <w:sym w:font="Wingdings" w:char="F0E0"/>
+            </w:r>
+            <w:r>
+              <w:t xml:space="preserve"> </w:t>
+            </w:r>
+            <w:r>
+              <w:t>Seller</w:t>
             </w:r>
           </w:p>
         </w:tc>
@@ -1900,7 +1900,7 @@
               <w:jc w:val="center"/>
             </w:pPr>
             <w:r>
-              <w:t>-</w:t>
+              <w:t>Empty</w:t>
             </w:r>
           </w:p>
         </w:tc>
@@ -1910,7 +1910,7 @@
           </w:tcPr>
           <w:p>
             <w:r>
-              <w:t>A collection of weights that will be used to determine the success rate a given seller has over the inventory.</w:t>
+              <w:t>The name of the ignored seller.  Must match the name of the seller on the webpage and be in UTF-8.</w:t>
             </w:r>
           </w:p>
         </w:tc>
@@ -1922,13 +1922,7 @@
           </w:tcPr>
           <w:p>
             <w:r>
-              <w:sym w:font="Wingdings" w:char="F0E0"/>
-            </w:r>
-            <w:r>
-              <w:t xml:space="preserve"> </w:t>
-            </w:r>
-            <w:r>
-              <w:t>PricePoint</w:t>
+              <w:t>SellerWeights</w:t>
             </w:r>
           </w:p>
         </w:tc>
@@ -1941,7 +1935,7 @@
               <w:jc w:val="center"/>
             </w:pPr>
             <w:r>
-              <w:t>1.2</w:t>
+              <w:t>-</w:t>
             </w:r>
           </w:p>
         </w:tc>
@@ -1951,7 +1945,7 @@
           </w:tcPr>
           <w:p>
             <w:r>
-              <w:t>The influence price has on determining seller success.</w:t>
+              <w:t>A collection of weights that will be used to determine the success rate a given seller has over the inventory.</w:t>
             </w:r>
           </w:p>
         </w:tc>
@@ -1966,7 +1960,10 @@
               <w:sym w:font="Wingdings" w:char="F0E0"/>
             </w:r>
             <w:r>
-              <w:t xml:space="preserve"> Quantity</w:t>
+              <w:t xml:space="preserve"> </w:t>
+            </w:r>
+            <w:r>
+              <w:t>PricePoint</w:t>
             </w:r>
           </w:p>
         </w:tc>
@@ -1979,7 +1976,7 @@
               <w:jc w:val="center"/>
             </w:pPr>
             <w:r>
-              <w:t>1.5</w:t>
+              <w:t>1.2</w:t>
             </w:r>
           </w:p>
         </w:tc>
@@ -1989,7 +1986,7 @@
           </w:tcPr>
           <w:p>
             <w:r>
-              <w:t>The influence quantity has on determining seller success.</w:t>
+              <w:t>The influence price has on determining seller success.</w:t>
             </w:r>
           </w:p>
         </w:tc>
@@ -2002,6 +1999,47 @@
           <w:p>
             <w:r>
               <w:sym w:font="Wingdings" w:char="F0E0"/>
+            </w:r>
+            <w:r>
+              <w:t xml:space="preserve"> Quantity</w:t>
+            </w:r>
+          </w:p>
+        </w:tc>
+        <w:tc>
+          <w:tcPr>
+            <w:tcW w:w="1584" w:type="dxa"/>
+          </w:tcPr>
+          <w:p>
+            <w:pPr>
+              <w:jc w:val="center"/>
+            </w:pPr>
+            <w:r>
+              <w:t>1.5</w:t>
+            </w:r>
+          </w:p>
+        </w:tc>
+        <w:tc>
+          <w:tcPr>
+            <w:tcW w:w="5511" w:type="dxa"/>
+          </w:tcPr>
+          <w:p>
+            <w:r>
+              <w:t>The influence quantity has on determining seller success.</w:t>
+            </w:r>
+          </w:p>
+        </w:tc>
+      </w:tr>
+      <w:tr>
+        <w:tc>
+          <w:tcPr>
+            <w:tcW w:w="2255" w:type="dxa"/>
+          </w:tcPr>
+          <w:p>
+            <w:r>
+              <w:sym w:font="Wingdings" w:char="F0E0"/>
+            </w:r>
+            <w:r>
+              <w:t xml:space="preserve"> Rarity</w:t>
             </w:r>
           </w:p>
         </w:tc>
@@ -2380,44 +2418,6 @@
           <w:p>
             <w:r>
               <w:t>The average price of the part.</w:t>
-            </w:r>
-          </w:p>
-        </w:tc>
-      </w:tr>
-      <w:tr>
-        <w:tc>
-          <w:tcPr>
-            <w:tcW w:w="2155" w:type="dxa"/>
-          </w:tcPr>
-          <w:p>
-            <w:r>
-              <w:sym w:font="Wingdings" w:char="F0E0"/>
-            </w:r>
-            <w:r>
-              <w:t xml:space="preserve"> Remarks</w:t>
-            </w:r>
-          </w:p>
-        </w:tc>
-        <w:tc>
-          <w:tcPr>
-            <w:tcW w:w="1530" w:type="dxa"/>
-          </w:tcPr>
-          <w:p>
-            <w:pPr>
-              <w:jc w:val="center"/>
-            </w:pPr>
-            <w:r>
-              <w:t>No</w:t>
-            </w:r>
-          </w:p>
-        </w:tc>
-        <w:tc>
-          <w:tcPr>
-            <w:tcW w:w="5665" w:type="dxa"/>
-          </w:tcPr>
-          <w:p>
-            <w:r>
-              <w:t>Not used at this time.</w:t>
             </w:r>
           </w:p>
         </w:tc>
@@ -2754,10 +2754,10 @@
           <w:noProof/>
         </w:rPr>
         <w:drawing>
-          <wp:inline distT="0" distB="0" distL="0" distR="0" wp14:anchorId="1A82D2C4" wp14:editId="763E3CCC">
-            <wp:extent cx="4516367" cy="2676525"/>
+          <wp:inline distT="0" distB="0" distL="0" distR="0" wp14:anchorId="76E6F4E7" wp14:editId="16C72381">
+            <wp:extent cx="4695959" cy="2782957"/>
             <wp:effectExtent l="0" t="0" r="0" b="0"/>
-            <wp:docPr id="6" name="Picture 6"/>
+            <wp:docPr id="1" name="Picture 1"/>
             <wp:cNvGraphicFramePr>
               <a:graphicFrameLocks xmlns:a="http://schemas.openxmlformats.org/drawingml/2006/main" noChangeAspect="1"/>
             </wp:cNvGraphicFramePr>
@@ -2765,7 +2765,7 @@
               <a:graphicData uri="http://schemas.openxmlformats.org/drawingml/2006/picture">
                 <pic:pic xmlns:pic="http://schemas.openxmlformats.org/drawingml/2006/picture">
                   <pic:nvPicPr>
-                    <pic:cNvPr id="6" name=""/>
+                    <pic:cNvPr id="1" name=""/>
                     <pic:cNvPicPr/>
                   </pic:nvPicPr>
                   <pic:blipFill>
@@ -2783,7 +2783,7 @@
                   <pic:spPr>
                     <a:xfrm>
                       <a:off x="0" y="0"/>
-                      <a:ext cx="4616047" cy="2735598"/>
+                      <a:ext cx="4705454" cy="2788584"/>
                     </a:xfrm>
                     <a:prstGeom prst="rect">
                       <a:avLst/>
@@ -4542,7 +4542,7 @@
 
 <file path=word/webextensions/taskpanes.xml><?xml version="1.0" encoding="utf-8"?>
 <wetp:taskpanes xmlns:wetp="http://schemas.microsoft.com/office/webextensions/taskpanes/2010/11">
-  <wetp:taskpane dockstate="right" visibility="0" width="350" row="4">
+  <wetp:taskpane dockstate="right" visibility="0" width="350" row="0">
     <wetp:webextensionref xmlns:r="http://schemas.openxmlformats.org/officeDocument/2006/relationships" r:id="rId1"/>
   </wetp:taskpane>
 </wetp:taskpanes>

</xml_diff>